<commit_message>
simulation results Signed-off-by: Iulia Chereja <chereja_iulia@yahoo.com>
</commit_message>
<xml_diff>
--- a/docs/ISETC2018/ver/AutomatFinal.docx
+++ b/docs/ISETC2018/ver/AutomatFinal.docx
@@ -1213,7 +1213,7 @@
                 </mc:Choice>
                 <mc:Fallback>
                   <w:pict>
-                    <v:line w14:anchorId="6B25E3EB" id="Straight Connector 2" o:spid="_x0000_s1026" style="position:absolute;z-index:251656704;visibility:visible;mso-wrap-style:square;mso-width-percent:0;mso-height-percent:0;mso-wrap-distance-left:9pt;mso-wrap-distance-top:0;mso-wrap-distance-right:9pt;mso-wrap-distance-bottom:0;mso-position-horizontal:absolute;mso-position-horizontal-relative:text;mso-position-vertical:absolute;mso-position-vertical-relative:text;mso-width-percent:0;mso-height-percent:0;mso-width-relative:margin;mso-height-relative:margin" from="7.45pt,3.45pt" to="23.2pt,3.45pt" o:gfxdata="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" strokecolor="black [3040]"/>
+                    <v:line w14:anchorId="31D64388" id="Straight Connector 2" o:spid="_x0000_s1026" style="position:absolute;z-index:251656704;visibility:visible;mso-wrap-style:square;mso-width-percent:0;mso-height-percent:0;mso-wrap-distance-left:9pt;mso-wrap-distance-top:0;mso-wrap-distance-right:9pt;mso-wrap-distance-bottom:0;mso-position-horizontal:absolute;mso-position-horizontal-relative:text;mso-position-vertical:absolute;mso-position-vertical-relative:text;mso-width-percent:0;mso-height-percent:0;mso-width-relative:margin;mso-height-relative:margin" from="7.45pt,3.45pt" to="23.2pt,3.45pt" o:gfxdata="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" strokecolor="black [3040]"/>
                   </w:pict>
                 </mc:Fallback>
               </mc:AlternateContent>
@@ -1861,7 +1861,7 @@
                 </mc:Choice>
                 <mc:Fallback>
                   <w:pict>
-                    <v:line w14:anchorId="504BD9A1" id="Straight Connector 3" o:spid="_x0000_s1026" style="position:absolute;flip:y;z-index:251662848;visibility:visible;mso-wrap-style:square;mso-width-percent:0;mso-height-percent:0;mso-wrap-distance-left:9pt;mso-wrap-distance-top:0;mso-wrap-distance-right:9pt;mso-wrap-distance-bottom:0;mso-position-horizontal:absolute;mso-position-horizontal-relative:text;mso-position-vertical:absolute;mso-position-vertical-relative:text;mso-width-percent:0;mso-height-percent:0;mso-width-relative:margin;mso-height-relative:margin" from="9.25pt,5.9pt" to="25pt,5.9pt" o:gfxdata="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" strokecolor="black [3040]"/>
+                    <v:line w14:anchorId="4C2F0C19" id="Straight Connector 3" o:spid="_x0000_s1026" style="position:absolute;flip:y;z-index:251662848;visibility:visible;mso-wrap-style:square;mso-width-percent:0;mso-height-percent:0;mso-wrap-distance-left:9pt;mso-wrap-distance-top:0;mso-wrap-distance-right:9pt;mso-wrap-distance-bottom:0;mso-position-horizontal:absolute;mso-position-horizontal-relative:text;mso-position-vertical:absolute;mso-position-vertical-relative:text;mso-width-percent:0;mso-height-percent:0;mso-width-relative:margin;mso-height-relative:margin" from="9.25pt,5.9pt" to="25pt,5.9pt" o:gfxdata="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" strokecolor="black [3040]"/>
                   </w:pict>
                 </mc:Fallback>
               </mc:AlternateContent>
@@ -2394,12 +2394,12 @@
         <w:jc w:val="both"/>
         <w:rPr>
           <w:rFonts w:ascii="Times New Roman" w:hAnsi="Times New Roman" w:cs="Times New Roman"/>
+          <w:noProof/>
           <w:sz w:val="36"/>
           <w:szCs w:val="36"/>
           <w:lang w:val="ro-RO"/>
         </w:rPr>
       </w:pPr>
-      <w:bookmarkStart w:id="0" w:name="_GoBack"/>
       <w:r>
         <w:rPr>
           <w:rFonts w:ascii="Times New Roman" w:hAnsi="Times New Roman" w:cs="Times New Roman"/>
@@ -2410,18 +2410,88 @@
         </w:rPr>
         <w:lastRenderedPageBreak/>
         <w:drawing>
-          <wp:anchor distT="0" distB="0" distL="114300" distR="114300" simplePos="0" relativeHeight="251663872" behindDoc="0" locked="0" layoutInCell="1" allowOverlap="1" wp14:anchorId="1989214D" wp14:editId="4C2A27C4">
+          <wp:anchor distT="0" distB="0" distL="114300" distR="114300" simplePos="0" relativeHeight="251658240" behindDoc="0" locked="0" layoutInCell="1" allowOverlap="1" wp14:anchorId="6413A734" wp14:editId="4F9CDD0A">
             <wp:simplePos x="0" y="0"/>
             <wp:positionH relativeFrom="margin">
-              <wp:posOffset>-5080</wp:posOffset>
+              <wp:posOffset>-4445</wp:posOffset>
             </wp:positionH>
             <wp:positionV relativeFrom="margin">
-              <wp:posOffset>-316865</wp:posOffset>
+              <wp:posOffset>2081530</wp:posOffset>
             </wp:positionV>
-            <wp:extent cx="6181725" cy="4580255"/>
-            <wp:effectExtent l="0" t="0" r="9525" b="0"/>
-            <wp:wrapSquare wrapText="bothSides"/>
-            <wp:docPr id="6" name="Picture 6"/>
+            <wp:extent cx="6381750" cy="4728210"/>
+            <wp:effectExtent l="0" t="0" r="0" b="0"/>
+            <wp:wrapThrough wrapText="bothSides">
+              <wp:wrapPolygon edited="0">
+                <wp:start x="13347" y="174"/>
+                <wp:lineTo x="12509" y="435"/>
+                <wp:lineTo x="10187" y="1392"/>
+                <wp:lineTo x="10187" y="1741"/>
+                <wp:lineTo x="7802" y="1828"/>
+                <wp:lineTo x="7866" y="2611"/>
+                <wp:lineTo x="11219" y="3133"/>
+                <wp:lineTo x="7673" y="3394"/>
+                <wp:lineTo x="1161" y="4264"/>
+                <wp:lineTo x="258" y="5396"/>
+                <wp:lineTo x="129" y="5657"/>
+                <wp:lineTo x="129" y="5918"/>
+                <wp:lineTo x="4127" y="7310"/>
+                <wp:lineTo x="4191" y="8006"/>
+                <wp:lineTo x="7673" y="8703"/>
+                <wp:lineTo x="6061" y="9138"/>
+                <wp:lineTo x="6061" y="10530"/>
+                <wp:lineTo x="8833" y="11488"/>
+                <wp:lineTo x="10059" y="11488"/>
+                <wp:lineTo x="6512" y="12880"/>
+                <wp:lineTo x="4062" y="13576"/>
+                <wp:lineTo x="3998" y="14098"/>
+                <wp:lineTo x="5094" y="14272"/>
+                <wp:lineTo x="2579" y="15404"/>
+                <wp:lineTo x="2257" y="15839"/>
+                <wp:lineTo x="2386" y="16013"/>
+                <wp:lineTo x="3933" y="17057"/>
+                <wp:lineTo x="3933" y="17144"/>
+                <wp:lineTo x="6448" y="18450"/>
+                <wp:lineTo x="6577" y="19059"/>
+                <wp:lineTo x="10123" y="19842"/>
+                <wp:lineTo x="13089" y="19842"/>
+                <wp:lineTo x="12960" y="20538"/>
+                <wp:lineTo x="12960" y="21147"/>
+                <wp:lineTo x="13089" y="21322"/>
+                <wp:lineTo x="14121" y="21322"/>
+                <wp:lineTo x="14250" y="21147"/>
+                <wp:lineTo x="14185" y="20364"/>
+                <wp:lineTo x="13992" y="19842"/>
+                <wp:lineTo x="14636" y="19842"/>
+                <wp:lineTo x="14830" y="19407"/>
+                <wp:lineTo x="14830" y="18450"/>
+                <wp:lineTo x="15797" y="17057"/>
+                <wp:lineTo x="17280" y="15665"/>
+                <wp:lineTo x="17409" y="15404"/>
+                <wp:lineTo x="17151" y="15143"/>
+                <wp:lineTo x="15733" y="14272"/>
+                <wp:lineTo x="16829" y="14272"/>
+                <wp:lineTo x="19988" y="13228"/>
+                <wp:lineTo x="19924" y="11488"/>
+                <wp:lineTo x="21342" y="11400"/>
+                <wp:lineTo x="21471" y="9660"/>
+                <wp:lineTo x="21213" y="9225"/>
+                <wp:lineTo x="20504" y="8703"/>
+                <wp:lineTo x="19924" y="7310"/>
+                <wp:lineTo x="20053" y="6527"/>
+                <wp:lineTo x="19085" y="6179"/>
+                <wp:lineTo x="16506" y="5918"/>
+                <wp:lineTo x="17602" y="4873"/>
+                <wp:lineTo x="17667" y="4525"/>
+                <wp:lineTo x="16119" y="3133"/>
+                <wp:lineTo x="16248" y="2437"/>
+                <wp:lineTo x="15990" y="2263"/>
+                <wp:lineTo x="14572" y="1741"/>
+                <wp:lineTo x="14507" y="957"/>
+                <wp:lineTo x="14056" y="174"/>
+                <wp:lineTo x="13347" y="174"/>
+              </wp:wrapPolygon>
+            </wp:wrapThrough>
+            <wp:docPr id="4" name="Picture 4"/>
             <wp:cNvGraphicFramePr>
               <a:graphicFrameLocks xmlns:a="http://schemas.openxmlformats.org/drawingml/2006/main" noChangeAspect="1"/>
             </wp:cNvGraphicFramePr>
@@ -2429,7 +2499,7 @@
               <a:graphicData uri="http://schemas.openxmlformats.org/drawingml/2006/picture">
                 <pic:pic xmlns:pic="http://schemas.openxmlformats.org/drawingml/2006/picture">
                   <pic:nvPicPr>
-                    <pic:cNvPr id="6" name="automa2.emf"/>
+                    <pic:cNvPr id="4" name="automat.emf"/>
                     <pic:cNvPicPr/>
                   </pic:nvPicPr>
                   <pic:blipFill>
@@ -2447,7 +2517,7 @@
                   <pic:spPr>
                     <a:xfrm>
                       <a:off x="0" y="0"/>
-                      <a:ext cx="6181725" cy="4580255"/>
+                      <a:ext cx="6381750" cy="4728210"/>
                     </a:xfrm>
                     <a:prstGeom prst="rect">
                       <a:avLst/>
@@ -2465,7 +2535,521 @@
           </wp:anchor>
         </w:drawing>
       </w:r>
+      <w:r>
+        <w:rPr>
+          <w:rFonts w:ascii="Times New Roman" w:hAnsi="Times New Roman" w:cs="Times New Roman"/>
+          <w:noProof/>
+          <w:sz w:val="36"/>
+          <w:szCs w:val="36"/>
+          <w:lang w:val="ro-RO"/>
+        </w:rPr>
+        <w:t xml:space="preserve">Schema electrica: </w:t>
+      </w:r>
+    </w:p>
+    <w:p>
+      <w:pPr>
+        <w:jc w:val="both"/>
+        <w:rPr>
+          <w:rFonts w:ascii="Times New Roman" w:hAnsi="Times New Roman" w:cs="Times New Roman"/>
+          <w:noProof/>
+          <w:sz w:val="36"/>
+          <w:szCs w:val="36"/>
+          <w:lang w:val="ro-RO"/>
+        </w:rPr>
+      </w:pPr>
+    </w:p>
+    <w:p>
+      <w:pPr>
+        <w:jc w:val="both"/>
+        <w:rPr>
+          <w:rFonts w:ascii="Times New Roman" w:hAnsi="Times New Roman" w:cs="Times New Roman"/>
+          <w:sz w:val="36"/>
+          <w:szCs w:val="36"/>
+          <w:lang w:val="ro-RO"/>
+        </w:rPr>
+      </w:pPr>
+    </w:p>
+    <w:p>
+      <w:pPr>
+        <w:rPr>
+          <w:rFonts w:ascii="Times New Roman" w:hAnsi="Times New Roman" w:cs="Times New Roman"/>
+          <w:sz w:val="36"/>
+          <w:szCs w:val="36"/>
+          <w:lang w:val="ro-RO"/>
+        </w:rPr>
+      </w:pPr>
+      <w:r>
+        <w:rPr>
+          <w:rFonts w:ascii="Times New Roman" w:hAnsi="Times New Roman" w:cs="Times New Roman"/>
+          <w:sz w:val="36"/>
+          <w:szCs w:val="36"/>
+          <w:lang w:val="ro-RO"/>
+        </w:rPr>
+        <w:br w:type="page"/>
+      </w:r>
+    </w:p>
+    <w:p>
+      <w:pPr>
+        <w:jc w:val="both"/>
+        <w:rPr>
+          <w:rFonts w:ascii="Times New Roman" w:hAnsi="Times New Roman" w:cs="Times New Roman"/>
+          <w:sz w:val="36"/>
+          <w:szCs w:val="36"/>
+          <w:lang w:val="ro-RO"/>
+        </w:rPr>
+      </w:pPr>
+      <w:r>
+        <w:rPr>
+          <w:rFonts w:ascii="Times New Roman" w:hAnsi="Times New Roman" w:cs="Times New Roman"/>
+          <w:sz w:val="36"/>
+          <w:szCs w:val="36"/>
+          <w:lang w:val="ro-RO"/>
+        </w:rPr>
+        <w:lastRenderedPageBreak/>
+        <w:t xml:space="preserve">Rezultate de simulare si verificare: </w:t>
+      </w:r>
+    </w:p>
+    <w:p>
+      <w:pPr>
+        <w:jc w:val="both"/>
+        <w:rPr>
+          <w:rFonts w:ascii="Times New Roman" w:hAnsi="Times New Roman" w:cs="Times New Roman"/>
+          <w:sz w:val="36"/>
+          <w:szCs w:val="36"/>
+          <w:lang w:val="ro-RO"/>
+        </w:rPr>
+      </w:pPr>
+      <w:r>
+        <w:rPr>
+          <w:rFonts w:ascii="Times New Roman" w:hAnsi="Times New Roman" w:cs="Times New Roman"/>
+          <w:sz w:val="36"/>
+          <w:szCs w:val="36"/>
+          <w:lang w:val="ro-RO"/>
+        </w:rPr>
+        <w:t>a=0, b=0 :</w:t>
+      </w:r>
+    </w:p>
+    <w:p>
+      <w:pPr>
+        <w:jc w:val="both"/>
+        <w:rPr>
+          <w:rFonts w:ascii="Times New Roman" w:hAnsi="Times New Roman" w:cs="Times New Roman"/>
+          <w:sz w:val="36"/>
+          <w:szCs w:val="36"/>
+          <w:lang w:val="ro-RO"/>
+        </w:rPr>
+      </w:pPr>
+      <w:r>
+        <w:rPr>
+          <w:rFonts w:ascii="Times New Roman" w:hAnsi="Times New Roman" w:cs="Times New Roman"/>
+          <w:noProof/>
+          <w:sz w:val="36"/>
+          <w:szCs w:val="36"/>
+          <w:lang w:val="ro-RO"/>
+        </w:rPr>
+        <w:drawing>
+          <wp:inline distT="0" distB="0" distL="0" distR="0" wp14:anchorId="01DADEC8" wp14:editId="06D60519">
+            <wp:extent cx="5760720" cy="1052195"/>
+            <wp:effectExtent l="0" t="0" r="0" b="0"/>
+            <wp:docPr id="5" name="Picture 5"/>
+            <wp:cNvGraphicFramePr>
+              <a:graphicFrameLocks xmlns:a="http://schemas.openxmlformats.org/drawingml/2006/main" noChangeAspect="1"/>
+            </wp:cNvGraphicFramePr>
+            <a:graphic xmlns:a="http://schemas.openxmlformats.org/drawingml/2006/main">
+              <a:graphicData uri="http://schemas.openxmlformats.org/drawingml/2006/picture">
+                <pic:pic xmlns:pic="http://schemas.openxmlformats.org/drawingml/2006/picture">
+                  <pic:nvPicPr>
+                    <pic:cNvPr id="5" name="1.JPG"/>
+                    <pic:cNvPicPr/>
+                  </pic:nvPicPr>
+                  <pic:blipFill>
+                    <a:blip r:embed="rId6">
+                      <a:extLst>
+                        <a:ext uri="{28A0092B-C50C-407E-A947-70E740481C1C}">
+                          <a14:useLocalDpi xmlns:a14="http://schemas.microsoft.com/office/drawing/2010/main" val="0"/>
+                        </a:ext>
+                      </a:extLst>
+                    </a:blip>
+                    <a:stretch>
+                      <a:fillRect/>
+                    </a:stretch>
+                  </pic:blipFill>
+                  <pic:spPr>
+                    <a:xfrm>
+                      <a:off x="0" y="0"/>
+                      <a:ext cx="5760720" cy="1052195"/>
+                    </a:xfrm>
+                    <a:prstGeom prst="rect">
+                      <a:avLst/>
+                    </a:prstGeom>
+                  </pic:spPr>
+                </pic:pic>
+              </a:graphicData>
+            </a:graphic>
+          </wp:inline>
+        </w:drawing>
+      </w:r>
+    </w:p>
+    <w:p>
+      <w:pPr>
+        <w:jc w:val="both"/>
+        <w:rPr>
+          <w:rFonts w:ascii="Times New Roman" w:hAnsi="Times New Roman" w:cs="Times New Roman"/>
+          <w:sz w:val="36"/>
+          <w:szCs w:val="36"/>
+          <w:lang w:val="ro-RO"/>
+        </w:rPr>
+      </w:pPr>
+    </w:p>
+    <w:p>
+      <w:pPr>
+        <w:jc w:val="both"/>
+        <w:rPr>
+          <w:rFonts w:ascii="Times New Roman" w:hAnsi="Times New Roman" w:cs="Times New Roman"/>
+          <w:sz w:val="36"/>
+          <w:szCs w:val="36"/>
+          <w:lang w:val="ro-RO"/>
+        </w:rPr>
+      </w:pPr>
+      <w:r>
+        <w:rPr>
+          <w:rFonts w:ascii="Times New Roman" w:hAnsi="Times New Roman" w:cs="Times New Roman"/>
+          <w:sz w:val="36"/>
+          <w:szCs w:val="36"/>
+          <w:lang w:val="ro-RO"/>
+        </w:rPr>
+        <w:t>a=0, b=</w:t>
+      </w:r>
+      <w:r>
+        <w:rPr>
+          <w:rFonts w:ascii="Times New Roman" w:hAnsi="Times New Roman" w:cs="Times New Roman"/>
+          <w:sz w:val="36"/>
+          <w:szCs w:val="36"/>
+          <w:lang w:val="ro-RO"/>
+        </w:rPr>
+        <w:t>1</w:t>
+      </w:r>
+      <w:r>
+        <w:rPr>
+          <w:rFonts w:ascii="Times New Roman" w:hAnsi="Times New Roman" w:cs="Times New Roman"/>
+          <w:sz w:val="36"/>
+          <w:szCs w:val="36"/>
+          <w:lang w:val="ro-RO"/>
+        </w:rPr>
+        <w:t xml:space="preserve"> :</w:t>
+      </w:r>
+    </w:p>
+    <w:p>
+      <w:pPr>
+        <w:jc w:val="both"/>
+        <w:rPr>
+          <w:rFonts w:ascii="Times New Roman" w:hAnsi="Times New Roman" w:cs="Times New Roman"/>
+          <w:sz w:val="36"/>
+          <w:szCs w:val="36"/>
+          <w:lang w:val="ro-RO"/>
+        </w:rPr>
+      </w:pPr>
+      <w:r>
+        <w:rPr>
+          <w:rFonts w:ascii="Times New Roman" w:hAnsi="Times New Roman" w:cs="Times New Roman"/>
+          <w:noProof/>
+          <w:sz w:val="36"/>
+          <w:szCs w:val="36"/>
+          <w:lang w:val="ro-RO"/>
+        </w:rPr>
+        <w:drawing>
+          <wp:inline distT="0" distB="0" distL="0" distR="0" wp14:anchorId="375872E2" wp14:editId="4A43DF87">
+            <wp:extent cx="5760720" cy="1187450"/>
+            <wp:effectExtent l="0" t="0" r="0" b="0"/>
+            <wp:docPr id="7" name="Picture 7" descr="A picture containing green&#10;&#10;Description generated with high confidence"/>
+            <wp:cNvGraphicFramePr>
+              <a:graphicFrameLocks xmlns:a="http://schemas.openxmlformats.org/drawingml/2006/main" noChangeAspect="1"/>
+            </wp:cNvGraphicFramePr>
+            <a:graphic xmlns:a="http://schemas.openxmlformats.org/drawingml/2006/main">
+              <a:graphicData uri="http://schemas.openxmlformats.org/drawingml/2006/picture">
+                <pic:pic xmlns:pic="http://schemas.openxmlformats.org/drawingml/2006/picture">
+                  <pic:nvPicPr>
+                    <pic:cNvPr id="7" name="2.JPG"/>
+                    <pic:cNvPicPr/>
+                  </pic:nvPicPr>
+                  <pic:blipFill>
+                    <a:blip r:embed="rId7">
+                      <a:extLst>
+                        <a:ext uri="{28A0092B-C50C-407E-A947-70E740481C1C}">
+                          <a14:useLocalDpi xmlns:a14="http://schemas.microsoft.com/office/drawing/2010/main" val="0"/>
+                        </a:ext>
+                      </a:extLst>
+                    </a:blip>
+                    <a:stretch>
+                      <a:fillRect/>
+                    </a:stretch>
+                  </pic:blipFill>
+                  <pic:spPr>
+                    <a:xfrm>
+                      <a:off x="0" y="0"/>
+                      <a:ext cx="5760720" cy="1187450"/>
+                    </a:xfrm>
+                    <a:prstGeom prst="rect">
+                      <a:avLst/>
+                    </a:prstGeom>
+                  </pic:spPr>
+                </pic:pic>
+              </a:graphicData>
+            </a:graphic>
+          </wp:inline>
+        </w:drawing>
+      </w:r>
+    </w:p>
+    <w:p>
+      <w:pPr>
+        <w:jc w:val="both"/>
+        <w:rPr>
+          <w:rFonts w:ascii="Times New Roman" w:hAnsi="Times New Roman" w:cs="Times New Roman"/>
+          <w:sz w:val="36"/>
+          <w:szCs w:val="36"/>
+          <w:lang w:val="ro-RO"/>
+        </w:rPr>
+      </w:pPr>
+    </w:p>
+    <w:p>
+      <w:pPr>
+        <w:jc w:val="both"/>
+        <w:rPr>
+          <w:rFonts w:ascii="Times New Roman" w:hAnsi="Times New Roman" w:cs="Times New Roman"/>
+          <w:sz w:val="36"/>
+          <w:szCs w:val="36"/>
+          <w:lang w:val="ro-RO"/>
+        </w:rPr>
+      </w:pPr>
+      <w:r>
+        <w:rPr>
+          <w:rFonts w:ascii="Times New Roman" w:hAnsi="Times New Roman" w:cs="Times New Roman"/>
+          <w:sz w:val="36"/>
+          <w:szCs w:val="36"/>
+          <w:lang w:val="ro-RO"/>
+        </w:rPr>
+        <w:t>a=</w:t>
+      </w:r>
+      <w:r>
+        <w:rPr>
+          <w:rFonts w:ascii="Times New Roman" w:hAnsi="Times New Roman" w:cs="Times New Roman"/>
+          <w:sz w:val="36"/>
+          <w:szCs w:val="36"/>
+          <w:lang w:val="ro-RO"/>
+        </w:rPr>
+        <w:t>1</w:t>
+      </w:r>
+      <w:r>
+        <w:rPr>
+          <w:rFonts w:ascii="Times New Roman" w:hAnsi="Times New Roman" w:cs="Times New Roman"/>
+          <w:sz w:val="36"/>
+          <w:szCs w:val="36"/>
+          <w:lang w:val="ro-RO"/>
+        </w:rPr>
+        <w:t>, b=0 :</w:t>
+      </w:r>
+    </w:p>
+    <w:p>
+      <w:pPr>
+        <w:jc w:val="both"/>
+        <w:rPr>
+          <w:rFonts w:ascii="Times New Roman" w:hAnsi="Times New Roman" w:cs="Times New Roman"/>
+          <w:sz w:val="36"/>
+          <w:szCs w:val="36"/>
+          <w:lang w:val="ro-RO"/>
+        </w:rPr>
+      </w:pPr>
+      <w:r>
+        <w:rPr>
+          <w:rFonts w:ascii="Times New Roman" w:hAnsi="Times New Roman" w:cs="Times New Roman"/>
+          <w:noProof/>
+          <w:sz w:val="36"/>
+          <w:szCs w:val="36"/>
+          <w:lang w:val="ro-RO"/>
+        </w:rPr>
+        <w:drawing>
+          <wp:inline distT="0" distB="0" distL="0" distR="0" wp14:anchorId="4C40487B" wp14:editId="61FE1AD3">
+            <wp:extent cx="5760720" cy="1144270"/>
+            <wp:effectExtent l="0" t="0" r="0" b="0"/>
+            <wp:docPr id="8" name="Picture 8" descr="A picture containing outdoor&#10;&#10;Description generated with high confidence"/>
+            <wp:cNvGraphicFramePr>
+              <a:graphicFrameLocks xmlns:a="http://schemas.openxmlformats.org/drawingml/2006/main" noChangeAspect="1"/>
+            </wp:cNvGraphicFramePr>
+            <a:graphic xmlns:a="http://schemas.openxmlformats.org/drawingml/2006/main">
+              <a:graphicData uri="http://schemas.openxmlformats.org/drawingml/2006/picture">
+                <pic:pic xmlns:pic="http://schemas.openxmlformats.org/drawingml/2006/picture">
+                  <pic:nvPicPr>
+                    <pic:cNvPr id="8" name="3.JPG"/>
+                    <pic:cNvPicPr/>
+                  </pic:nvPicPr>
+                  <pic:blipFill>
+                    <a:blip r:embed="rId8">
+                      <a:extLst>
+                        <a:ext uri="{28A0092B-C50C-407E-A947-70E740481C1C}">
+                          <a14:useLocalDpi xmlns:a14="http://schemas.microsoft.com/office/drawing/2010/main" val="0"/>
+                        </a:ext>
+                      </a:extLst>
+                    </a:blip>
+                    <a:stretch>
+                      <a:fillRect/>
+                    </a:stretch>
+                  </pic:blipFill>
+                  <pic:spPr>
+                    <a:xfrm>
+                      <a:off x="0" y="0"/>
+                      <a:ext cx="5760720" cy="1144270"/>
+                    </a:xfrm>
+                    <a:prstGeom prst="rect">
+                      <a:avLst/>
+                    </a:prstGeom>
+                  </pic:spPr>
+                </pic:pic>
+              </a:graphicData>
+            </a:graphic>
+          </wp:inline>
+        </w:drawing>
+      </w:r>
+    </w:p>
+    <w:p>
+      <w:pPr>
+        <w:jc w:val="both"/>
+        <w:rPr>
+          <w:rFonts w:ascii="Times New Roman" w:hAnsi="Times New Roman" w:cs="Times New Roman"/>
+          <w:sz w:val="36"/>
+          <w:szCs w:val="36"/>
+          <w:lang w:val="ro-RO"/>
+        </w:rPr>
+      </w:pPr>
+    </w:p>
+    <w:p>
+      <w:pPr>
+        <w:jc w:val="both"/>
+        <w:rPr>
+          <w:rFonts w:ascii="Times New Roman" w:hAnsi="Times New Roman" w:cs="Times New Roman"/>
+          <w:sz w:val="36"/>
+          <w:szCs w:val="36"/>
+          <w:lang w:val="ro-RO"/>
+        </w:rPr>
+      </w:pPr>
+      <w:r>
+        <w:rPr>
+          <w:rFonts w:ascii="Times New Roman" w:hAnsi="Times New Roman" w:cs="Times New Roman"/>
+          <w:sz w:val="36"/>
+          <w:szCs w:val="36"/>
+          <w:lang w:val="ro-RO"/>
+        </w:rPr>
+        <w:t>a=</w:t>
+      </w:r>
+      <w:r>
+        <w:rPr>
+          <w:rFonts w:ascii="Times New Roman" w:hAnsi="Times New Roman" w:cs="Times New Roman"/>
+          <w:sz w:val="36"/>
+          <w:szCs w:val="36"/>
+          <w:lang w:val="ro-RO"/>
+        </w:rPr>
+        <w:t>1</w:t>
+      </w:r>
+      <w:r>
+        <w:rPr>
+          <w:rFonts w:ascii="Times New Roman" w:hAnsi="Times New Roman" w:cs="Times New Roman"/>
+          <w:sz w:val="36"/>
+          <w:szCs w:val="36"/>
+          <w:lang w:val="ro-RO"/>
+        </w:rPr>
+        <w:t>, b=</w:t>
+      </w:r>
+      <w:r>
+        <w:rPr>
+          <w:rFonts w:ascii="Times New Roman" w:hAnsi="Times New Roman" w:cs="Times New Roman"/>
+          <w:sz w:val="36"/>
+          <w:szCs w:val="36"/>
+          <w:lang w:val="ro-RO"/>
+        </w:rPr>
+        <w:t>1</w:t>
+      </w:r>
+      <w:r>
+        <w:rPr>
+          <w:rFonts w:ascii="Times New Roman" w:hAnsi="Times New Roman" w:cs="Times New Roman"/>
+          <w:sz w:val="36"/>
+          <w:szCs w:val="36"/>
+          <w:lang w:val="ro-RO"/>
+        </w:rPr>
+        <w:t xml:space="preserve"> :</w:t>
+      </w:r>
+    </w:p>
+    <w:p>
+      <w:pPr>
+        <w:jc w:val="both"/>
+        <w:rPr>
+          <w:rFonts w:ascii="Times New Roman" w:hAnsi="Times New Roman" w:cs="Times New Roman"/>
+          <w:sz w:val="36"/>
+          <w:szCs w:val="36"/>
+          <w:lang w:val="ro-RO"/>
+        </w:rPr>
+      </w:pPr>
+      <w:bookmarkStart w:id="0" w:name="_GoBack"/>
+      <w:r>
+        <w:rPr>
+          <w:rFonts w:ascii="Times New Roman" w:hAnsi="Times New Roman" w:cs="Times New Roman"/>
+          <w:noProof/>
+          <w:sz w:val="36"/>
+          <w:szCs w:val="36"/>
+          <w:lang w:val="ro-RO"/>
+        </w:rPr>
+        <w:drawing>
+          <wp:inline distT="0" distB="0" distL="0" distR="0" wp14:anchorId="5CC0ACCF" wp14:editId="7A5FD5E6">
+            <wp:extent cx="5760720" cy="1146175"/>
+            <wp:effectExtent l="0" t="0" r="0" b="0"/>
+            <wp:docPr id="9" name="Picture 9"/>
+            <wp:cNvGraphicFramePr>
+              <a:graphicFrameLocks xmlns:a="http://schemas.openxmlformats.org/drawingml/2006/main" noChangeAspect="1"/>
+            </wp:cNvGraphicFramePr>
+            <a:graphic xmlns:a="http://schemas.openxmlformats.org/drawingml/2006/main">
+              <a:graphicData uri="http://schemas.openxmlformats.org/drawingml/2006/picture">
+                <pic:pic xmlns:pic="http://schemas.openxmlformats.org/drawingml/2006/picture">
+                  <pic:nvPicPr>
+                    <pic:cNvPr id="9" name="4.JPG"/>
+                    <pic:cNvPicPr/>
+                  </pic:nvPicPr>
+                  <pic:blipFill>
+                    <a:blip r:embed="rId9">
+                      <a:extLst>
+                        <a:ext uri="{28A0092B-C50C-407E-A947-70E740481C1C}">
+                          <a14:useLocalDpi xmlns:a14="http://schemas.microsoft.com/office/drawing/2010/main" val="0"/>
+                        </a:ext>
+                      </a:extLst>
+                    </a:blip>
+                    <a:stretch>
+                      <a:fillRect/>
+                    </a:stretch>
+                  </pic:blipFill>
+                  <pic:spPr>
+                    <a:xfrm>
+                      <a:off x="0" y="0"/>
+                      <a:ext cx="5760720" cy="1146175"/>
+                    </a:xfrm>
+                    <a:prstGeom prst="rect">
+                      <a:avLst/>
+                    </a:prstGeom>
+                  </pic:spPr>
+                </pic:pic>
+              </a:graphicData>
+            </a:graphic>
+          </wp:inline>
+        </w:drawing>
+      </w:r>
       <w:bookmarkEnd w:id="0"/>
+    </w:p>
+    <w:p>
+      <w:pPr>
+        <w:jc w:val="both"/>
+        <w:rPr>
+          <w:rFonts w:ascii="Times New Roman" w:hAnsi="Times New Roman" w:cs="Times New Roman"/>
+          <w:sz w:val="36"/>
+          <w:szCs w:val="36"/>
+          <w:lang w:val="ro-RO"/>
+        </w:rPr>
+      </w:pPr>
     </w:p>
     <w:sectPr>
       <w:pgSz w:w="11906" w:h="16838"/>

</xml_diff>